<commit_message>
Minor edits to 1st draft.
</commit_message>
<xml_diff>
--- a/_knn/knn_storyboard.docx
+++ b/_knn/knn_storyboard.docx
@@ -43,10 +43,7 @@
         <w:ind w:left="-5" w:right="0"/>
       </w:pPr>
       <w:r>
-        <w:t>Ranger (from inside), "Welcome rangers and friends, we have hired consultants, whose reputations are... curious if not cheap, StatCat and DataDog from ACME Data Services. We have, as you know, discovered a pair of exciting new species of Flora and Fauna, w</w:t>
-      </w:r>
-      <w:r>
-        <w:t>hat appears to be a wild Iris, and a frog.</w:t>
+        <w:t>Ranger (from inside), "Welcome rangers and friends, we have hired consultants, whose reputations are... curious if not cheap, StatCat and DataDog from ACME Data Services. We have, as you know, discovered a pair of exciting new species of Flora and Fauna, what appears to be a wild Iris, and a frog.</w:t>
       </w:r>
     </w:p>
     <w:p>
@@ -70,10 +67,7 @@
       </w:r>
       <w:proofErr w:type="gramEnd"/>
       <w:r>
-        <w:t>, simple shot of table with a pitcher of water, 6 pl</w:t>
-      </w:r>
-      <w:r>
-        <w:t xml:space="preserve">astic cups, a bag of pretzels, 2 cans of ginger ale and a bottle of ketchup. </w:t>
+        <w:t xml:space="preserve">, simple shot of table with a pitcher of water, 6 plastic cups, a bag of pretzels, 2 cans of ginger ale and a bottle of ketchup. </w:t>
       </w:r>
     </w:p>
     <w:p>
@@ -119,10 +113,7 @@
       </w:r>
       <w:proofErr w:type="gramStart"/>
       <w:r>
-        <w:t>allow</w:t>
-      </w:r>
-      <w:r>
-        <w:t>s</w:t>
+        <w:t>allows</w:t>
       </w:r>
       <w:proofErr w:type="gramEnd"/>
       <w:r>
@@ -141,12 +132,41 @@
       <w:pPr>
         <w:spacing w:after="143"/>
         <w:ind w:left="-5" w:right="0"/>
-      </w:pPr>
-      <w:r>
-        <w:t>Stage with StatCat: Undeterred, he begins his lecture in full form. He f</w:t>
-      </w:r>
-      <w:r>
-        <w:t xml:space="preserve">irst tells them how he and DataDog used the K-Nearest Neighbors algorithm to classify Iris flowers.  He then lectures on the basic ideas behind this algorithm, giving a quick introduction. </w:t>
+        <w:rPr>
+          <w:strike/>
+          <w:color w:val="0070C0"/>
+        </w:rPr>
+      </w:pPr>
+      <w:r>
+        <w:t xml:space="preserve">Stage with StatCat: Undeterred, he begins his lecture in full form. He first tells them how he and DataDog used the K-Nearest Neighbors algorithm to classify </w:t>
+      </w:r>
+      <w:r>
+        <w:t xml:space="preserve">unknown </w:t>
+      </w:r>
+      <w:r>
+        <w:t xml:space="preserve">Iris flowers.  </w:t>
+      </w:r>
+      <w:commentRangeStart w:id="0"/>
+      <w:r>
+        <w:rPr>
+          <w:strike/>
+          <w:color w:val="0070C0"/>
+        </w:rPr>
+        <w:t>He</w:t>
+      </w:r>
+      <w:commentRangeEnd w:id="0"/>
+      <w:r>
+        <w:rPr>
+          <w:rStyle w:val="CommentReference"/>
+        </w:rPr>
+        <w:commentReference w:id="0"/>
+      </w:r>
+      <w:r>
+        <w:rPr>
+          <w:strike/>
+          <w:color w:val="0070C0"/>
+        </w:rPr>
+        <w:t xml:space="preserve"> then lectures on the basic ideas behind this algorithm, giving a quick introduction. </w:t>
       </w:r>
     </w:p>
     <w:p>
@@ -155,164 +175,184 @@
         <w:ind w:left="-5" w:right="0"/>
       </w:pPr>
       <w:r>
-        <w:t>StatCat: "Using the k-NN (that's K nearest neighbor to those of yo</w:t>
-      </w:r>
-      <w:r>
-        <w:t>u who missed my last lecture, 'The statistical and social significance of abbreviations in a post truth narrative,'"</w:t>
-      </w:r>
-    </w:p>
-    <w:p>
-      <w:pPr>
-        <w:ind w:left="-5" w:right="0"/>
-      </w:pPr>
-      <w:r>
+        <w:t>StatCat: "Using the k-NN (that's K nearest neighbor to those of you who missed my last lecture, 'The statistical and social significance of abbreviations in a post truth narrative</w:t>
+      </w:r>
+      <w:r>
+        <w:t>…</w:t>
+      </w:r>
+      <w:r>
+        <w:t>'"</w:t>
+      </w:r>
+    </w:p>
+    <w:p>
+      <w:pPr>
+        <w:ind w:left="-5" w:right="0"/>
+        <w:rPr>
+          <w:strike/>
+          <w:color w:val="0070C0"/>
+        </w:rPr>
+      </w:pPr>
+      <w:r>
+        <w:rPr>
+          <w:strike/>
+          <w:color w:val="0070C0"/>
+        </w:rPr>
         <w:t>He then explains how this algorithim helps to identify species by observing the neighbor nearest them.</w:t>
       </w:r>
     </w:p>
     <w:p>
       <w:pPr>
         <w:spacing w:after="140"/>
-        <w:ind w:left="-5" w:right="0"/>
-      </w:pPr>
-      <w:r>
-        <w:lastRenderedPageBreak/>
-        <w:t>Question from audience, using our au</w:t>
-      </w:r>
-      <w:r>
-        <w:t xml:space="preserve">dience shot, or DataDog asks question. </w:t>
-      </w:r>
-    </w:p>
-    <w:p>
-      <w:pPr>
-        <w:ind w:left="-5" w:right="0"/>
-      </w:pPr>
-      <w:r>
-        <w:t>"</w:t>
-      </w:r>
-      <w:proofErr w:type="gramStart"/>
-      <w:r>
-        <w:t>So</w:t>
-      </w:r>
-      <w:proofErr w:type="gramEnd"/>
-      <w:r>
-        <w:t xml:space="preserve"> what if the nearest neighbor to our undocumented frog are flamingoes."</w:t>
-      </w:r>
-    </w:p>
-    <w:p>
-      <w:pPr>
-        <w:spacing w:after="140"/>
-        <w:ind w:left="-5" w:right="0"/>
-      </w:pPr>
-      <w:r>
-        <w:t>StatCat: "Well then, obviously, of we do the science..."</w:t>
-      </w:r>
-    </w:p>
-    <w:p>
-      <w:pPr>
-        <w:spacing w:after="140"/>
-        <w:ind w:left="-5" w:right="0"/>
-      </w:pPr>
-      <w:r>
-        <w:t>Perhaps begins an absurd equation on the chalkboard or overhead projector.</w:t>
-      </w:r>
-    </w:p>
-    <w:p>
-      <w:pPr>
-        <w:ind w:left="-5" w:right="0"/>
-      </w:pPr>
-      <w:r>
-        <w:t xml:space="preserve">"...what </w:t>
-      </w:r>
-      <w:r>
-        <w:t>we would come up with would be... that this would obviously have to be some sort of strange frogmingo..."</w:t>
-      </w:r>
-    </w:p>
-    <w:p>
-      <w:pPr>
-        <w:ind w:left="-5" w:right="0"/>
-      </w:pPr>
-      <w:r>
-        <w:t>We see picture in his mind of frog standing high on flamingo legs.</w:t>
-      </w:r>
-    </w:p>
-    <w:p>
-      <w:pPr>
-        <w:ind w:left="-5" w:right="0"/>
-      </w:pPr>
-      <w:r>
-        <w:t>"No, of course not, that would be ridiculous, and nature, apart from the aardvark a</w:t>
-      </w:r>
-      <w:r>
-        <w:t>nd platypus, tends to avoid the ridiculous."</w:t>
-      </w:r>
-    </w:p>
-    <w:p>
-      <w:pPr>
-        <w:ind w:left="-5" w:right="0"/>
-      </w:pPr>
-      <w:r>
-        <w:t>"What about the sloth and the hairless cat?" asks DataDog.</w:t>
-      </w:r>
-    </w:p>
-    <w:p>
-      <w:pPr>
-        <w:ind w:left="-5" w:right="0"/>
-      </w:pPr>
-      <w:r>
-        <w:t>Audience shot, different people speaking up:</w:t>
-      </w:r>
-    </w:p>
-    <w:p>
-      <w:pPr>
-        <w:spacing w:after="140"/>
-        <w:ind w:left="-5" w:right="0"/>
-      </w:pPr>
-      <w:r>
-        <w:t>"And the probiscus monkey!"</w:t>
-      </w:r>
-    </w:p>
-    <w:p>
-      <w:pPr>
-        <w:spacing w:after="140"/>
-        <w:ind w:left="-5" w:right="0"/>
-      </w:pPr>
-      <w:r>
-        <w:t>"And how about the blobfish!"</w:t>
-      </w:r>
-    </w:p>
-    <w:p>
-      <w:pPr>
-        <w:ind w:left="-5" w:right="0"/>
-      </w:pPr>
-      <w:r>
-        <w:t>"Oooh... and the donkey!"</w:t>
-      </w:r>
-    </w:p>
-    <w:p>
-      <w:pPr>
-        <w:spacing w:after="140"/>
-        <w:ind w:left="-5" w:right="0"/>
-      </w:pPr>
-      <w:r>
-        <w:t>"But we digress," StatCat returns to his lecture using the information in blue below.</w:t>
-      </w:r>
-    </w:p>
-    <w:p>
-      <w:pPr>
-        <w:spacing w:after="3" w:line="241" w:lineRule="auto"/>
         <w:ind w:left="-5" w:right="0"/>
       </w:pPr>
       <w:r>
         <w:rPr>
           <w:color w:val="0070C0"/>
         </w:rPr>
-        <w:t>K-Nearest Neighbors (k-NN) is an algorithm that classifies a data point based on the classification of its neighbors.  This means that if a data point is surrounded by fo</w:t>
-      </w:r>
+        <w:lastRenderedPageBreak/>
+        <w:t xml:space="preserve">StatCat interrupted in mid-sentence…  loud </w:t>
+      </w:r>
+      <w:r>
+        <w:t>q</w:t>
+      </w:r>
+      <w:r>
+        <w:t>uestion from audience</w:t>
+      </w:r>
+      <w:r>
+        <w:t xml:space="preserve"> – using </w:t>
+      </w:r>
+      <w:bookmarkStart w:id="1" w:name="_GoBack"/>
+      <w:bookmarkEnd w:id="1"/>
+      <w:r>
+        <w:t xml:space="preserve">our audience shot, or DataDog asks question. </w:t>
+      </w:r>
+    </w:p>
+    <w:p>
+      <w:pPr>
+        <w:spacing w:after="0" w:line="480" w:lineRule="auto"/>
+        <w:ind w:left="0" w:right="0" w:hanging="14"/>
+      </w:pPr>
+      <w:r>
+        <w:t>"</w:t>
+      </w:r>
+      <w:proofErr w:type="gramStart"/>
+      <w:r>
+        <w:t>So</w:t>
+      </w:r>
+      <w:proofErr w:type="gramEnd"/>
+      <w:r>
+        <w:t xml:space="preserve"> what if the nearest neighbor to our undocumented frog are flamingoes."</w:t>
+      </w:r>
+    </w:p>
+    <w:p>
+      <w:pPr>
+        <w:spacing w:after="0" w:line="480" w:lineRule="auto"/>
+        <w:ind w:left="0" w:right="0" w:hanging="14"/>
+      </w:pPr>
+      <w:r>
+        <w:t>StatCat: "Well then, obviously, we do the science..."</w:t>
+      </w:r>
+    </w:p>
+    <w:p>
+      <w:pPr>
+        <w:spacing w:after="140"/>
+        <w:ind w:left="-5" w:right="0"/>
+      </w:pPr>
+      <w:r>
+        <w:t>Perhaps begins an absurd equation on the chalkboard or overhead projector.</w:t>
+      </w:r>
+    </w:p>
+    <w:p>
+      <w:pPr>
+        <w:ind w:left="-5" w:right="0"/>
+      </w:pPr>
+      <w:r>
+        <w:t>"...what we would come up with would be... that this would obviously have to be some sort of strange frogmingo..."</w:t>
+      </w:r>
+    </w:p>
+    <w:p>
+      <w:pPr>
+        <w:ind w:left="-5" w:right="0"/>
+      </w:pPr>
+      <w:r>
+        <w:t>We see picture in his mind of frog standing high on flamingo legs.</w:t>
+      </w:r>
+    </w:p>
+    <w:p>
+      <w:pPr>
+        <w:ind w:left="-5" w:right="0"/>
+      </w:pPr>
       <w:r>
         <w:rPr>
           <w:color w:val="0070C0"/>
         </w:rPr>
-        <w:t>ur red points and one black point, then majority vote would suggest that the data point is likely red.</w:t>
+        <w:t xml:space="preserve">StatCat:  </w:t>
+      </w:r>
+      <w:r>
+        <w:t>"No, of course not, that would be ridiculous, and nature, apart from the aardvark and platypus, tends to avoid the ridiculous."</w:t>
+      </w:r>
+    </w:p>
+    <w:p>
+      <w:pPr>
+        <w:ind w:left="-5" w:right="0"/>
+      </w:pPr>
+      <w:r>
+        <w:t>"What about the sloth and the hairless cat?" asks DataDog.</w:t>
+      </w:r>
+    </w:p>
+    <w:p>
+      <w:pPr>
+        <w:ind w:left="-5" w:right="0"/>
+      </w:pPr>
+      <w:r>
+        <w:t>Audience shot, different people speaking up:</w:t>
+      </w:r>
+    </w:p>
+    <w:p>
+      <w:pPr>
+        <w:spacing w:after="140"/>
+        <w:ind w:left="-5" w:right="0"/>
+      </w:pPr>
+      <w:r>
+        <w:t>"And the probiscus monkey!"</w:t>
+      </w:r>
+    </w:p>
+    <w:p>
+      <w:pPr>
+        <w:spacing w:after="140"/>
+        <w:ind w:left="-5" w:right="0"/>
+      </w:pPr>
+      <w:r>
+        <w:t>"And how about the blobfish!"</w:t>
+      </w:r>
+    </w:p>
+    <w:p>
+      <w:pPr>
+        <w:ind w:left="-5" w:right="0"/>
+      </w:pPr>
+      <w:r>
+        <w:t>"Oooh... and the donkey!"</w:t>
+      </w:r>
+    </w:p>
+    <w:p>
+      <w:pPr>
+        <w:spacing w:after="140"/>
+        <w:ind w:left="-5" w:right="0"/>
+      </w:pPr>
+      <w:r>
+        <w:t>"But we digress," StatCat returns to his lecture using the information in blue below.</w:t>
+      </w:r>
+    </w:p>
+    <w:p>
+      <w:pPr>
+        <w:spacing w:after="3" w:line="241" w:lineRule="auto"/>
+        <w:ind w:left="-5" w:right="0"/>
+      </w:pPr>
+      <w:r>
+        <w:rPr>
+          <w:color w:val="0070C0"/>
+        </w:rPr>
+        <w:t>K-Nearest Neighbors (k-NN) is an algorithm that classifies a data point based on the classification of its neighbors.  This means that if a data point is surrounded by four red points and one black point, then majority vote would suggest that the data point is likely red.</w:t>
       </w:r>
     </w:p>
     <w:p>
@@ -325,7 +365,7 @@
           <w:noProof/>
         </w:rPr>
         <w:drawing>
-          <wp:inline distT="0" distB="0" distL="0" distR="0">
+          <wp:inline distT="0" distB="0" distL="0" distR="0" wp14:anchorId="4691F4A8" wp14:editId="68639883">
             <wp:extent cx="1289050" cy="796290"/>
             <wp:effectExtent l="0" t="0" r="0" b="0"/>
             <wp:docPr id="55" name="Picture 55"/>
@@ -338,7 +378,7 @@
                     <pic:cNvPicPr/>
                   </pic:nvPicPr>
                   <pic:blipFill>
-                    <a:blip r:embed="rId5"/>
+                    <a:blip r:embed="rId8"/>
                     <a:stretch>
                       <a:fillRect/>
                     </a:stretch>
@@ -380,31 +420,25 @@
         <w:rPr>
           <w:color w:val="0070C0"/>
         </w:rPr>
-        <w:t xml:space="preserve">The k in k-NN is a parameter referring to the number of nearest neighbors to include </w:t>
-      </w:r>
-      <w:r>
-        <w:rPr>
-          <w:color w:val="0070C0"/>
-        </w:rPr>
-        <w:t>in the majority vote.  In the example above, k equals five and includes all of the colored circles within the dashed line.  Given this scenario, what color do you think the algorithm will predict for the circle with the question mark?  Yes, the algorithm w</w:t>
-      </w:r>
-      <w:r>
-        <w:rPr>
-          <w:color w:val="0070C0"/>
-        </w:rPr>
-        <w:t>ill predict that it’s red.</w:t>
-      </w:r>
-    </w:p>
-    <w:p>
-      <w:pPr>
-        <w:spacing w:after="590" w:line="241" w:lineRule="auto"/>
-        <w:ind w:left="-5" w:right="0"/>
-      </w:pPr>
+        <w:t xml:space="preserve">The k in k-NN is a parameter referring to the number of nearest neighbors to include in the majority vote.  In the example above, k equals five and includes all of the colored circles within the dashed line.  </w:t>
+      </w:r>
       <w:r>
         <w:rPr>
           <w:color w:val="0070C0"/>
         </w:rPr>
         <w:lastRenderedPageBreak/>
+        <w:t>Given this scenario, what color do you think the algorithm will predict for the circle with the question mark?  Yes, the algorithm will predict that it’s red.</w:t>
+      </w:r>
+    </w:p>
+    <w:p>
+      <w:pPr>
+        <w:spacing w:after="590" w:line="241" w:lineRule="auto"/>
+        <w:ind w:left="-5" w:right="0"/>
+      </w:pPr>
+      <w:r>
+        <w:rPr>
+          <w:color w:val="0070C0"/>
+        </w:rPr>
         <w:t>But how many neighbors should be considered?  That is, what value should k be set to?   Choosing the right value of k is a process known as parameter tuning, and it is critical to prediction accuracy.</w:t>
       </w:r>
     </w:p>
@@ -413,10 +447,7 @@
         <w:ind w:left="-5" w:right="0"/>
       </w:pPr>
       <w:r>
-        <w:t>"And, now well into the futu</w:t>
-      </w:r>
-      <w:r>
-        <w:t>re The Jetsons promised, we can use A.I. to help us gather the most accurate and unbiased data possible. Allow me to introduce my trusty sidekick... DataDog.</w:t>
+        <w:t>"And, now well into the future The Jetsons promised, we can use A.I. to help us gather the most accurate and unbiased data possible. Allow me to introduce my trusty sidekick... DataDog.</w:t>
       </w:r>
     </w:p>
     <w:p>
@@ -432,10 +463,7 @@
         <w:ind w:left="-5" w:right="0"/>
       </w:pPr>
       <w:r>
-        <w:t>One look at the audience of 4 and she dashes o</w:t>
-      </w:r>
-      <w:r>
-        <w:t xml:space="preserve">ff stage in terror. </w:t>
+        <w:t xml:space="preserve">One look at the audience of 4 and she dashes off stage in terror. </w:t>
       </w:r>
     </w:p>
     <w:p>
@@ -451,10 +479,7 @@
         <w:ind w:left="-5" w:right="0"/>
       </w:pPr>
       <w:r>
-        <w:t>Comical way to resolve this (yet to be devised... from offstage, scenes of empty stage with DataDog's work balloon pointing off stage; DataDog u</w:t>
-      </w:r>
-      <w:r>
-        <w:t>nable to speak, sits on StatCat's lap like a ventriloquist dummy while StatCat reads off the information; or some better idea.</w:t>
+        <w:t>Comical way to resolve this (yet to be devised... from offstage, scenes of empty stage with DataDog's work balloon pointing off stage; DataDog unable to speak, sits on StatCat's lap like a ventriloquist dummy while StatCat reads off the information; or some better idea.</w:t>
       </w:r>
     </w:p>
     <w:p>
@@ -478,10 +503,7 @@
       </w:r>
       <w:proofErr w:type="gramEnd"/>
       <w:r>
-        <w:t xml:space="preserve"> duly impressed.  Indeed, he believes that the unknown flower in the pa</w:t>
-      </w:r>
-      <w:r>
-        <w:t>rk is a relative of the Iris and is certain that the algorithm will work in this case too.</w:t>
+        <w:t xml:space="preserve"> duly impressed.  Indeed, he believes that the unknown flower in the park is a relative of the Iris and is certain that the algorithm will work in this case too.</w:t>
       </w:r>
     </w:p>
     <w:p>
@@ -531,10 +553,7 @@
       </w:pPr>
       <w:r>
         <w:lastRenderedPageBreak/>
-        <w:t>StatCat: "Well, yes... I see, well, let's look at the bright side, appears I've saved you a lot of work, don't ya</w:t>
-      </w:r>
-      <w:r>
-        <w:t xml:space="preserve"> know, now you only have to identify this new plant... and thanks to me, you now know it was most definitely not an iris."</w:t>
+        <w:t>StatCat: "Well, yes... I see, well, let's look at the bright side, appears I've saved you a lot of work, don't ya know, now you only have to identify this new plant... and thanks to me, you now know it was most definitely not an iris."</w:t>
       </w:r>
     </w:p>
     <w:p>
@@ -559,10 +578,7 @@
         <w:ind w:left="-5" w:right="0"/>
       </w:pPr>
       <w:r>
-        <w:t>StatCat: "Yes, well, we'll just leave this here," he says, dropping the A.I. data collecting frogbot into the jar. "Should come in handy, don't ya know.</w:t>
-      </w:r>
-      <w:r>
-        <w:t xml:space="preserve">" </w:t>
+        <w:t xml:space="preserve">StatCat: "Yes, well, we'll just leave this here," he says, dropping the A.I. data collecting frogbot into the jar. "Should come in handy, don't ya know." </w:t>
       </w:r>
     </w:p>
     <w:p>
@@ -586,10 +602,7 @@
         <w:ind w:left="-5" w:right="0"/>
       </w:pPr>
       <w:r>
-        <w:t>Back at the DataDen, simple shot(s) of DataDog talking to the stude</w:t>
-      </w:r>
-      <w:r>
-        <w:t xml:space="preserve">nts. </w:t>
+        <w:t xml:space="preserve">Back at the DataDen, simple shot(s) of DataDog talking to the students. </w:t>
       </w:r>
     </w:p>
     <w:p>
@@ -613,10 +626,7 @@
       </w:r>
       <w:proofErr w:type="gramEnd"/>
       <w:r>
-        <w:t xml:space="preserve"> let's get to work analyzing this data! And... if you </w:t>
-      </w:r>
-      <w:r>
-        <w:t>get all the way to the end... you get a prize! A shiny data-collection A.I. Frogbot all your own!</w:t>
+        <w:t xml:space="preserve"> let's get to work analyzing this data! And... if you get all the way to the end... you get a prize! A shiny data-collection A.I. Frogbot all your own!</w:t>
       </w:r>
     </w:p>
     <w:p>
@@ -649,8 +659,6 @@
         <w:spacing w:after="140"/>
         <w:ind w:left="-5" w:right="0"/>
       </w:pPr>
-      <w:bookmarkStart w:id="0" w:name="_GoBack"/>
-      <w:bookmarkEnd w:id="0"/>
     </w:p>
     <w:p>
       <w:pPr>
@@ -670,10 +678,7 @@
         <w:ind w:left="-5" w:right="0"/>
       </w:pPr>
       <w:r>
-        <w:t>StatCat, the Ranger, and BooBo</w:t>
-      </w:r>
-      <w:r>
-        <w:t>o head out to collect samples of the park’s flowers and return with a basket of what appear to be three distinct species.  Meanwhile, DataDog builds a miniature A.I. frog to measure each of the flowers and then generate an Iris-like dataset.</w:t>
+        <w:t>StatCat, the Ranger, and BooBoo head out to collect samples of the park’s flowers and return with a basket of what appear to be three distinct species.  Meanwhile, DataDog builds a miniature A.I. frog to measure each of the flowers and then generate an Iris-like dataset.</w:t>
       </w:r>
     </w:p>
     <w:p>
@@ -685,10 +690,7 @@
         <w:ind w:right="0" w:hanging="360"/>
       </w:pPr>
       <w:r>
-        <w:t xml:space="preserve">Data Learning </w:t>
-      </w:r>
-      <w:r>
-        <w:t xml:space="preserve">Event </w:t>
+        <w:t xml:space="preserve">Data Learning Event </w:t>
       </w:r>
     </w:p>
     <w:p>
@@ -749,14 +751,7 @@
           <w:color w:val="0070C0"/>
           <w:sz w:val="28"/>
         </w:rPr>
-        <w:t>Goldilocks Story – O</w:t>
-      </w:r>
-      <w:r>
-        <w:rPr>
-          <w:color w:val="0070C0"/>
-          <w:sz w:val="28"/>
-        </w:rPr>
-        <w:t>verfit, Underfit, and Just Right</w:t>
+        <w:t>Goldilocks Story – Overfit, Underfit, and Just Right</w:t>
       </w:r>
     </w:p>
     <w:sectPr>
@@ -766,6 +761,39 @@
     </w:sectPr>
   </w:body>
 </w:document>
+</file>
+
+<file path=word/comments.xml><?xml version="1.0" encoding="utf-8"?>
+<w:comments xmlns:wpc="http://schemas.microsoft.com/office/word/2010/wordprocessingCanvas" xmlns:cx="http://schemas.microsoft.com/office/drawing/2014/chartex" xmlns:cx1="http://schemas.microsoft.com/office/drawing/2015/9/8/chartex" xmlns:cx2="http://schemas.microsoft.com/office/drawing/2015/10/21/chartex" xmlns:cx3="http://schemas.microsoft.com/office/drawing/2016/5/9/chartex" xmlns:cx4="http://schemas.microsoft.com/office/drawing/2016/5/10/chartex" xmlns:cx5="http://schemas.microsoft.com/office/drawing/2016/5/11/chartex" xmlns:cx6="http://schemas.microsoft.com/office/drawing/2016/5/12/chartex" xmlns:cx7="http://schemas.microsoft.com/office/drawing/2016/5/13/chartex" xmlns:cx8="http://schemas.microsoft.com/office/drawing/2016/5/14/chartex" xmlns:mc="http://schemas.openxmlformats.org/markup-compatibility/2006" xmlns:aink="http://schemas.microsoft.com/office/drawing/2016/ink" xmlns:am3d="http://schemas.microsoft.com/office/drawing/2017/model3d" xmlns:o="urn:schemas-microsoft-com:office:office" xmlns:r="http://schemas.openxmlformats.org/officeDocument/2006/relationships" xmlns:m="http://schemas.openxmlformats.org/officeDocument/2006/math" xmlns:v="urn:schemas-microsoft-com:vml" xmlns:wp14="http://schemas.microsoft.com/office/word/2010/wordprocessingDrawing" xmlns:wp="http://schemas.openxmlformats.org/drawingml/2006/wordprocessingDrawing" xmlns:w10="urn:schemas-microsoft-com:office:word" xmlns:w="http://schemas.openxmlformats.org/wordprocessingml/2006/main" xmlns:w14="http://schemas.microsoft.com/office/word/2010/wordml" xmlns:w15="http://schemas.microsoft.com/office/word/2012/wordml" xmlns:w16cid="http://schemas.microsoft.com/office/word/2016/wordml/cid" xmlns:w16se="http://schemas.microsoft.com/office/word/2015/wordml/symex" xmlns:wpg="http://schemas.microsoft.com/office/word/2010/wordprocessingGroup" xmlns:wpi="http://schemas.microsoft.com/office/word/2010/wordprocessingInk" xmlns:wne="http://schemas.microsoft.com/office/word/2006/wordml" xmlns:wps="http://schemas.microsoft.com/office/word/2010/wordprocessingShape" mc:Ignorable="w14 w15 w16se w16cid wp14">
+  <w:comment w:id="0" w:author="danielmaxwell@ufl.edu" w:date="2020-09-21T09:33:00Z" w:initials="d">
+    <w:p>
+      <w:pPr>
+        <w:pStyle w:val="CommentText"/>
+      </w:pPr>
+      <w:r>
+        <w:rPr>
+          <w:rStyle w:val="CommentReference"/>
+        </w:rPr>
+        <w:annotationRef/>
+      </w:r>
+      <w:r>
+        <w:t>I think we ought to hold off on lecturing on K-NN here and do so later in the story.</w:t>
+      </w:r>
+    </w:p>
+  </w:comment>
+</w:comments>
+</file>
+
+<file path=word/commentsExtended.xml><?xml version="1.0" encoding="utf-8"?>
+<w15:commentsEx xmlns:wpc="http://schemas.microsoft.com/office/word/2010/wordprocessingCanvas" xmlns:cx="http://schemas.microsoft.com/office/drawing/2014/chartex" xmlns:cx1="http://schemas.microsoft.com/office/drawing/2015/9/8/chartex" xmlns:cx2="http://schemas.microsoft.com/office/drawing/2015/10/21/chartex" xmlns:cx3="http://schemas.microsoft.com/office/drawing/2016/5/9/chartex" xmlns:cx4="http://schemas.microsoft.com/office/drawing/2016/5/10/chartex" xmlns:cx5="http://schemas.microsoft.com/office/drawing/2016/5/11/chartex" xmlns:cx6="http://schemas.microsoft.com/office/drawing/2016/5/12/chartex" xmlns:cx7="http://schemas.microsoft.com/office/drawing/2016/5/13/chartex" xmlns:cx8="http://schemas.microsoft.com/office/drawing/2016/5/14/chartex" xmlns:mc="http://schemas.openxmlformats.org/markup-compatibility/2006" xmlns:aink="http://schemas.microsoft.com/office/drawing/2016/ink" xmlns:am3d="http://schemas.microsoft.com/office/drawing/2017/model3d" xmlns:o="urn:schemas-microsoft-com:office:office" xmlns:r="http://schemas.openxmlformats.org/officeDocument/2006/relationships" xmlns:m="http://schemas.openxmlformats.org/officeDocument/2006/math" xmlns:v="urn:schemas-microsoft-com:vml" xmlns:wp14="http://schemas.microsoft.com/office/word/2010/wordprocessingDrawing" xmlns:wp="http://schemas.openxmlformats.org/drawingml/2006/wordprocessingDrawing" xmlns:w10="urn:schemas-microsoft-com:office:word" xmlns:w="http://schemas.openxmlformats.org/wordprocessingml/2006/main" xmlns:w14="http://schemas.microsoft.com/office/word/2010/wordml" xmlns:w15="http://schemas.microsoft.com/office/word/2012/wordml" xmlns:w16cid="http://schemas.microsoft.com/office/word/2016/wordml/cid" xmlns:w16se="http://schemas.microsoft.com/office/word/2015/wordml/symex" xmlns:wpg="http://schemas.microsoft.com/office/word/2010/wordprocessingGroup" xmlns:wpi="http://schemas.microsoft.com/office/word/2010/wordprocessingInk" xmlns:wne="http://schemas.microsoft.com/office/word/2006/wordml" xmlns:wps="http://schemas.microsoft.com/office/word/2010/wordprocessingShape" mc:Ignorable="w14 w15 w16se w16cid wp14">
+  <w15:commentEx w15:paraId="28B77B3D" w15:done="0"/>
+</w15:commentsEx>
+</file>
+
+<file path=word/commentsIds.xml><?xml version="1.0" encoding="utf-8"?>
+<w16cid:commentsIds xmlns:wpc="http://schemas.microsoft.com/office/word/2010/wordprocessingCanvas" xmlns:cx="http://schemas.microsoft.com/office/drawing/2014/chartex" xmlns:cx1="http://schemas.microsoft.com/office/drawing/2015/9/8/chartex" xmlns:cx2="http://schemas.microsoft.com/office/drawing/2015/10/21/chartex" xmlns:cx3="http://schemas.microsoft.com/office/drawing/2016/5/9/chartex" xmlns:cx4="http://schemas.microsoft.com/office/drawing/2016/5/10/chartex" xmlns:cx5="http://schemas.microsoft.com/office/drawing/2016/5/11/chartex" xmlns:cx6="http://schemas.microsoft.com/office/drawing/2016/5/12/chartex" xmlns:cx7="http://schemas.microsoft.com/office/drawing/2016/5/13/chartex" xmlns:cx8="http://schemas.microsoft.com/office/drawing/2016/5/14/chartex" xmlns:mc="http://schemas.openxmlformats.org/markup-compatibility/2006" xmlns:aink="http://schemas.microsoft.com/office/drawing/2016/ink" xmlns:am3d="http://schemas.microsoft.com/office/drawing/2017/model3d" xmlns:o="urn:schemas-microsoft-com:office:office" xmlns:r="http://schemas.openxmlformats.org/officeDocument/2006/relationships" xmlns:m="http://schemas.openxmlformats.org/officeDocument/2006/math" xmlns:v="urn:schemas-microsoft-com:vml" xmlns:wp14="http://schemas.microsoft.com/office/word/2010/wordprocessingDrawing" xmlns:wp="http://schemas.openxmlformats.org/drawingml/2006/wordprocessingDrawing" xmlns:w10="urn:schemas-microsoft-com:office:word" xmlns:w="http://schemas.openxmlformats.org/wordprocessingml/2006/main" xmlns:w14="http://schemas.microsoft.com/office/word/2010/wordml" xmlns:w15="http://schemas.microsoft.com/office/word/2012/wordml" xmlns:w16cid="http://schemas.microsoft.com/office/word/2016/wordml/cid" xmlns:w16se="http://schemas.microsoft.com/office/word/2015/wordml/symex" xmlns:wpg="http://schemas.microsoft.com/office/word/2010/wordprocessingGroup" xmlns:wpi="http://schemas.microsoft.com/office/word/2010/wordprocessingInk" xmlns:wne="http://schemas.microsoft.com/office/word/2006/wordml" xmlns:wps="http://schemas.microsoft.com/office/word/2010/wordprocessingShape" mc:Ignorable="w14 w15 w16se w16cid wp14">
+  <w16cid:commentId w16cid:paraId="28B77B3D" w16cid:durableId="2312F1FD"/>
+</w16cid:commentsIds>
 </file>
 
 <file path=word/numbering.xml><?xml version="1.0" encoding="utf-8"?>
@@ -986,6 +1014,14 @@
     <w:abstractNumId w:val="0"/>
   </w:num>
 </w:numbering>
+</file>
+
+<file path=word/people.xml><?xml version="1.0" encoding="utf-8"?>
+<w15:people xmlns:wpc="http://schemas.microsoft.com/office/word/2010/wordprocessingCanvas" xmlns:cx="http://schemas.microsoft.com/office/drawing/2014/chartex" xmlns:cx1="http://schemas.microsoft.com/office/drawing/2015/9/8/chartex" xmlns:cx2="http://schemas.microsoft.com/office/drawing/2015/10/21/chartex" xmlns:cx3="http://schemas.microsoft.com/office/drawing/2016/5/9/chartex" xmlns:cx4="http://schemas.microsoft.com/office/drawing/2016/5/10/chartex" xmlns:cx5="http://schemas.microsoft.com/office/drawing/2016/5/11/chartex" xmlns:cx6="http://schemas.microsoft.com/office/drawing/2016/5/12/chartex" xmlns:cx7="http://schemas.microsoft.com/office/drawing/2016/5/13/chartex" xmlns:cx8="http://schemas.microsoft.com/office/drawing/2016/5/14/chartex" xmlns:mc="http://schemas.openxmlformats.org/markup-compatibility/2006" xmlns:aink="http://schemas.microsoft.com/office/drawing/2016/ink" xmlns:am3d="http://schemas.microsoft.com/office/drawing/2017/model3d" xmlns:o="urn:schemas-microsoft-com:office:office" xmlns:r="http://schemas.openxmlformats.org/officeDocument/2006/relationships" xmlns:m="http://schemas.openxmlformats.org/officeDocument/2006/math" xmlns:v="urn:schemas-microsoft-com:vml" xmlns:wp14="http://schemas.microsoft.com/office/word/2010/wordprocessingDrawing" xmlns:wp="http://schemas.openxmlformats.org/drawingml/2006/wordprocessingDrawing" xmlns:w10="urn:schemas-microsoft-com:office:word" xmlns:w="http://schemas.openxmlformats.org/wordprocessingml/2006/main" xmlns:w14="http://schemas.microsoft.com/office/word/2010/wordml" xmlns:w15="http://schemas.microsoft.com/office/word/2012/wordml" xmlns:w16cid="http://schemas.microsoft.com/office/word/2016/wordml/cid" xmlns:w16se="http://schemas.microsoft.com/office/word/2015/wordml/symex" xmlns:wpg="http://schemas.microsoft.com/office/word/2010/wordprocessingGroup" xmlns:wpi="http://schemas.microsoft.com/office/word/2010/wordprocessingInk" xmlns:wne="http://schemas.microsoft.com/office/word/2006/wordml" xmlns:wps="http://schemas.microsoft.com/office/word/2010/wordprocessingShape" mc:Ignorable="w14 w15 w16se w16cid wp14">
+  <w15:person w15:author="danielmaxwell@ufl.edu">
+    <w15:presenceInfo w15:providerId="None" w15:userId="danielmaxwell@ufl.edu"/>
+  </w15:person>
+</w15:people>
 </file>
 
 <file path=word/styles.xml><?xml version="1.0" encoding="utf-8"?>
@@ -1421,6 +1457,109 @@
     <w:semiHidden/>
     <w:unhideWhenUsed/>
   </w:style>
+  <w:style w:type="character" w:styleId="CommentReference">
+    <w:name w:val="annotation reference"/>
+    <w:basedOn w:val="DefaultParagraphFont"/>
+    <w:uiPriority w:val="99"/>
+    <w:semiHidden/>
+    <w:unhideWhenUsed/>
+    <w:rsid w:val="00B94688"/>
+    <w:rPr>
+      <w:sz w:val="16"/>
+      <w:szCs w:val="16"/>
+    </w:rPr>
+  </w:style>
+  <w:style w:type="paragraph" w:styleId="CommentText">
+    <w:name w:val="annotation text"/>
+    <w:basedOn w:val="Normal"/>
+    <w:link w:val="CommentTextChar"/>
+    <w:uiPriority w:val="99"/>
+    <w:semiHidden/>
+    <w:unhideWhenUsed/>
+    <w:rsid w:val="00B94688"/>
+    <w:pPr>
+      <w:spacing w:line="240" w:lineRule="auto"/>
+    </w:pPr>
+    <w:rPr>
+      <w:sz w:val="20"/>
+      <w:szCs w:val="20"/>
+    </w:rPr>
+  </w:style>
+  <w:style w:type="character" w:customStyle="1" w:styleId="CommentTextChar">
+    <w:name w:val="Comment Text Char"/>
+    <w:basedOn w:val="DefaultParagraphFont"/>
+    <w:link w:val="CommentText"/>
+    <w:uiPriority w:val="99"/>
+    <w:semiHidden/>
+    <w:rsid w:val="00B94688"/>
+    <w:rPr>
+      <w:rFonts w:ascii="Calibri" w:eastAsia="Calibri" w:hAnsi="Calibri" w:cs="Calibri"/>
+      <w:color w:val="000000"/>
+      <w:sz w:val="20"/>
+      <w:szCs w:val="20"/>
+    </w:rPr>
+  </w:style>
+  <w:style w:type="paragraph" w:styleId="CommentSubject">
+    <w:name w:val="annotation subject"/>
+    <w:basedOn w:val="CommentText"/>
+    <w:next w:val="CommentText"/>
+    <w:link w:val="CommentSubjectChar"/>
+    <w:uiPriority w:val="99"/>
+    <w:semiHidden/>
+    <w:unhideWhenUsed/>
+    <w:rsid w:val="00B94688"/>
+    <w:rPr>
+      <w:b/>
+      <w:bCs/>
+    </w:rPr>
+  </w:style>
+  <w:style w:type="character" w:customStyle="1" w:styleId="CommentSubjectChar">
+    <w:name w:val="Comment Subject Char"/>
+    <w:basedOn w:val="CommentTextChar"/>
+    <w:link w:val="CommentSubject"/>
+    <w:uiPriority w:val="99"/>
+    <w:semiHidden/>
+    <w:rsid w:val="00B94688"/>
+    <w:rPr>
+      <w:rFonts w:ascii="Calibri" w:eastAsia="Calibri" w:hAnsi="Calibri" w:cs="Calibri"/>
+      <w:b/>
+      <w:bCs/>
+      <w:color w:val="000000"/>
+      <w:sz w:val="20"/>
+      <w:szCs w:val="20"/>
+    </w:rPr>
+  </w:style>
+  <w:style w:type="paragraph" w:styleId="BalloonText">
+    <w:name w:val="Balloon Text"/>
+    <w:basedOn w:val="Normal"/>
+    <w:link w:val="BalloonTextChar"/>
+    <w:uiPriority w:val="99"/>
+    <w:semiHidden/>
+    <w:unhideWhenUsed/>
+    <w:rsid w:val="00B94688"/>
+    <w:pPr>
+      <w:spacing w:after="0" w:line="240" w:lineRule="auto"/>
+    </w:pPr>
+    <w:rPr>
+      <w:rFonts w:ascii="Segoe UI" w:hAnsi="Segoe UI" w:cs="Segoe UI"/>
+      <w:sz w:val="18"/>
+      <w:szCs w:val="18"/>
+    </w:rPr>
+  </w:style>
+  <w:style w:type="character" w:customStyle="1" w:styleId="BalloonTextChar">
+    <w:name w:val="Balloon Text Char"/>
+    <w:basedOn w:val="DefaultParagraphFont"/>
+    <w:link w:val="BalloonText"/>
+    <w:uiPriority w:val="99"/>
+    <w:semiHidden/>
+    <w:rsid w:val="00B94688"/>
+    <w:rPr>
+      <w:rFonts w:ascii="Segoe UI" w:eastAsia="Calibri" w:hAnsi="Segoe UI" w:cs="Segoe UI"/>
+      <w:color w:val="000000"/>
+      <w:sz w:val="18"/>
+      <w:szCs w:val="18"/>
+    </w:rPr>
+  </w:style>
 </w:styles>
 </file>
 

</xml_diff>